<commit_message>
update log, update segmentation_model.ipynb unet vanilla, update segmentation_model.ipynb data augmentation
</commit_message>
<xml_diff>
--- a/log/log_arsitektur_model.docx
+++ b/log/log_arsitektur_model.docx
@@ -12,76 +12,50 @@
         <w:rPr>
           <w:lang w:val="en-US"/>
         </w:rPr>
-        <w:t xml:space="preserve">Hasil Arsitektur Model </w:t>
-      </w:r>
-      <w:proofErr w:type="spellStart"/>
-      <w:r>
-        <w:rPr>
-          <w:lang w:val="en-US"/>
-        </w:rPr>
-        <w:t>Segmentasi</w:t>
-      </w:r>
-      <w:proofErr w:type="spellEnd"/>
-      <w:r>
-        <w:rPr>
-          <w:lang w:val="en-US"/>
-        </w:rPr>
-        <w:t xml:space="preserve"> 1:</w:t>
-      </w:r>
-    </w:p>
-    <w:p>
-      <w:pPr>
-        <w:rPr>
-          <w:lang w:val="en-US"/>
-        </w:rPr>
-      </w:pPr>
-      <w:r>
-        <w:rPr>
-          <w:lang w:val="en-US"/>
-        </w:rPr>
-        <w:t xml:space="preserve">Arsitektur model </w:t>
-      </w:r>
-      <w:proofErr w:type="spellStart"/>
-      <w:r>
-        <w:rPr>
-          <w:lang w:val="en-US"/>
-        </w:rPr>
-        <w:t>dari</w:t>
-      </w:r>
-      <w:proofErr w:type="spellEnd"/>
+        <w:t>Hasil Arsitektur Model Segmentasi 1:</w:t>
+      </w:r>
+    </w:p>
+    <w:p>
+      <w:pPr>
+        <w:rPr>
+          <w:lang w:val="en-US"/>
+        </w:rPr>
+      </w:pPr>
+      <w:r>
+        <w:rPr>
+          <w:lang w:val="en-US"/>
+        </w:rPr>
+        <w:t>U-Net with Transfer Learning</w:t>
+      </w:r>
+      <w:r>
+        <w:rPr>
+          <w:lang w:val="en-US"/>
+        </w:rPr>
+        <w:t xml:space="preserve"> DenseNet</w:t>
+      </w:r>
+      <w:r>
+        <w:rPr>
+          <w:lang w:val="en-US"/>
+        </w:rPr>
+        <w:t xml:space="preserve"> &amp; Generative Model</w:t>
+      </w:r>
+      <w:r>
+        <w:rPr>
+          <w:lang w:val="en-US"/>
+        </w:rPr>
+        <w:t xml:space="preserve"> cGAN based</w:t>
+      </w:r>
       <w:r>
         <w:rPr>
           <w:lang w:val="en-US"/>
         </w:rPr>
         <w:t xml:space="preserve"> </w:t>
       </w:r>
-      <w:proofErr w:type="spellStart"/>
-      <w:r>
-        <w:rPr>
-          <w:lang w:val="en-US"/>
-        </w:rPr>
-        <w:t>tugas</w:t>
-      </w:r>
-      <w:proofErr w:type="spellEnd"/>
-      <w:r>
-        <w:rPr>
-          <w:lang w:val="en-US"/>
-        </w:rPr>
-        <w:t xml:space="preserve"> </w:t>
-      </w:r>
-      <w:proofErr w:type="spellStart"/>
-      <w:r>
-        <w:rPr>
-          <w:lang w:val="en-US"/>
-        </w:rPr>
-        <w:t>citra</w:t>
-      </w:r>
-      <w:proofErr w:type="spellEnd"/>
-      <w:r>
-        <w:rPr>
-          <w:lang w:val="en-US"/>
-        </w:rPr>
-        <w:t xml:space="preserve"> digital ariel</w:t>
+      <w:r>
+        <w:rPr>
+          <w:lang w:val="en-US"/>
+        </w:rPr>
+        <w:t>pix2pix</w:t>
       </w:r>
     </w:p>
     <w:p>
@@ -118,16 +92,8 @@
         <w:rPr>
           <w:lang w:val="en-US"/>
         </w:rPr>
-        <w:t xml:space="preserve">Dataset: Iris Needle </w:t>
-      </w:r>
-      <w:proofErr w:type="gramStart"/>
-      <w:r>
-        <w:rPr>
-          <w:lang w:val="en-US"/>
-        </w:rPr>
-        <w:t>non Mixed</w:t>
-      </w:r>
-      <w:proofErr w:type="gramEnd"/>
+        <w:t>Dataset: Iris Needle Mixed</w:t>
+      </w:r>
     </w:p>
     <w:p>
       <w:pPr>
@@ -160,19 +126,11 @@
           <w:lang w:val="en-US"/>
         </w:rPr>
       </w:pPr>
-      <w:proofErr w:type="spellStart"/>
-      <w:r>
-        <w:rPr>
-          <w:lang w:val="en-US"/>
-        </w:rPr>
-        <w:t>Img</w:t>
-      </w:r>
-      <w:proofErr w:type="spellEnd"/>
-      <w:r>
-        <w:rPr>
-          <w:lang w:val="en-US"/>
-        </w:rPr>
-        <w:t xml:space="preserve"> Height: 128</w:t>
+      <w:r>
+        <w:rPr>
+          <w:lang w:val="en-US"/>
+        </w:rPr>
+        <w:t>Shuffle Buffer: 10000</w:t>
       </w:r>
     </w:p>
     <w:p>
@@ -187,19 +145,11 @@
           <w:lang w:val="en-US"/>
         </w:rPr>
       </w:pPr>
-      <w:proofErr w:type="spellStart"/>
-      <w:r>
-        <w:rPr>
-          <w:lang w:val="en-US"/>
-        </w:rPr>
-        <w:t>Img</w:t>
-      </w:r>
-      <w:proofErr w:type="spellEnd"/>
-      <w:r>
-        <w:rPr>
-          <w:lang w:val="en-US"/>
-        </w:rPr>
-        <w:t xml:space="preserve"> Width: 128</w:t>
+      <w:r>
+        <w:rPr>
+          <w:lang w:val="en-US"/>
+        </w:rPr>
+        <w:t>Img Height: 128</w:t>
       </w:r>
     </w:p>
     <w:p>
@@ -218,7 +168,7 @@
         <w:rPr>
           <w:lang w:val="en-US"/>
         </w:rPr>
-        <w:t>Steps per Epoch: Panjang Training Dataset // Batch Size</w:t>
+        <w:t>Img Width: 128</w:t>
       </w:r>
     </w:p>
     <w:p>
@@ -237,7 +187,7 @@
         <w:rPr>
           <w:lang w:val="en-US"/>
         </w:rPr>
-        <w:t>Learning Rate: 0.001</w:t>
+        <w:t>Steps per Epoch: Panjang Training Dataset // Batch Size</w:t>
       </w:r>
     </w:p>
     <w:p>
@@ -256,7 +206,7 @@
         <w:rPr>
           <w:lang w:val="en-US"/>
         </w:rPr>
-        <w:t>Epoch: 50</w:t>
+        <w:t>Fine Tuning: True</w:t>
       </w:r>
     </w:p>
     <w:p>
@@ -275,11 +225,140 @@
         <w:rPr>
           <w:lang w:val="en-US"/>
         </w:rPr>
+        <w:t>Optimizer: Adam</w:t>
+      </w:r>
+    </w:p>
+    <w:p>
+      <w:pPr>
+        <w:pStyle w:val="ListParagraph"/>
+        <w:numPr>
+          <w:ilvl w:val="1"/>
+          <w:numId w:val="1"/>
+        </w:numPr>
+        <w:ind w:left="993" w:hanging="426"/>
+        <w:rPr>
+          <w:lang w:val="en-US"/>
+        </w:rPr>
+      </w:pPr>
+      <w:r>
+        <w:rPr>
+          <w:lang w:val="en-US"/>
+        </w:rPr>
+        <w:t>Epoch: 50</w:t>
+      </w:r>
+    </w:p>
+    <w:p>
+      <w:pPr>
+        <w:pStyle w:val="ListParagraph"/>
+        <w:numPr>
+          <w:ilvl w:val="1"/>
+          <w:numId w:val="1"/>
+        </w:numPr>
+        <w:ind w:left="993" w:hanging="426"/>
+        <w:rPr>
+          <w:lang w:val="en-US"/>
+        </w:rPr>
+      </w:pPr>
+      <w:r>
+        <w:rPr>
+          <w:lang w:val="en-US"/>
+        </w:rPr>
         <w:t>Classes: 256</w:t>
       </w:r>
     </w:p>
     <w:p>
       <w:pPr>
+        <w:pStyle w:val="ListParagraph"/>
+        <w:numPr>
+          <w:ilvl w:val="1"/>
+          <w:numId w:val="1"/>
+        </w:numPr>
+        <w:ind w:left="993" w:hanging="426"/>
+        <w:rPr>
+          <w:lang w:val="en-US"/>
+        </w:rPr>
+      </w:pPr>
+      <w:r>
+        <w:rPr>
+          <w:lang w:val="en-US"/>
+        </w:rPr>
+        <w:t>[64 -&gt; 256 -&gt; 512 -&gt; 1024 -&gt; 1024]</w:t>
+      </w:r>
+      <w:r>
+        <w:rPr>
+          <w:lang w:val="en-US"/>
+        </w:rPr>
+        <w:t xml:space="preserve"> </w:t>
+      </w:r>
+      <w:r>
+        <w:rPr>
+          <w:lang w:val="en-US"/>
+        </w:rPr>
+        <w:t>[</w:t>
+      </w:r>
+      <w:r>
+        <w:rPr>
+          <w:lang w:val="en-US"/>
+        </w:rPr>
+        <w:t>512</w:t>
+      </w:r>
+      <w:r>
+        <w:rPr>
+          <w:lang w:val="en-US"/>
+        </w:rPr>
+        <w:t xml:space="preserve"> -&gt; </w:t>
+      </w:r>
+      <w:r>
+        <w:rPr>
+          <w:lang w:val="en-US"/>
+        </w:rPr>
+        <w:t>256</w:t>
+      </w:r>
+      <w:r>
+        <w:rPr>
+          <w:lang w:val="en-US"/>
+        </w:rPr>
+        <w:t xml:space="preserve"> -&gt; </w:t>
+      </w:r>
+      <w:r>
+        <w:rPr>
+          <w:lang w:val="en-US"/>
+        </w:rPr>
+        <w:t>128</w:t>
+      </w:r>
+      <w:r>
+        <w:rPr>
+          <w:lang w:val="en-US"/>
+        </w:rPr>
+        <w:t xml:space="preserve"> -&gt; </w:t>
+      </w:r>
+      <w:r>
+        <w:rPr>
+          <w:lang w:val="en-US"/>
+        </w:rPr>
+        <w:t>64</w:t>
+      </w:r>
+      <w:r>
+        <w:rPr>
+          <w:lang w:val="en-US"/>
+        </w:rPr>
+        <w:t xml:space="preserve"> -&gt; </w:t>
+      </w:r>
+      <w:r>
+        <w:rPr>
+          <w:lang w:val="en-US"/>
+        </w:rPr>
+        <w:t>256</w:t>
+      </w:r>
+      <w:r>
+        <w:rPr>
+          <w:lang w:val="en-US"/>
+        </w:rPr>
+        <w:t>]</w:t>
+      </w:r>
+    </w:p>
+    <w:p>
+      <w:pPr>
         <w:jc w:val="center"/>
         <w:rPr>
           <w:lang w:val="en-US"/>
@@ -287,13 +366,13 @@
       </w:pPr>
       <w:r>
         <w:rPr>
-          <w:noProof/>
+          <w:lang w:val="en-US"/>
         </w:rPr>
         <w:drawing>
-          <wp:inline distT="0" distB="0" distL="0" distR="0" wp14:anchorId="6FC81650" wp14:editId="08E60AE0">
-            <wp:extent cx="4099370" cy="4105275"/>
+          <wp:inline distT="0" distB="0" distL="0" distR="0" wp14:anchorId="229C5E21" wp14:editId="0A424516">
+            <wp:extent cx="5362380" cy="4972050"/>
             <wp:effectExtent l="0" t="0" r="0" b="0"/>
-            <wp:docPr id="306466533" name="Picture 1"/>
+            <wp:docPr id="108297715" name="Picture 1"/>
             <wp:cNvGraphicFramePr>
               <a:graphicFrameLocks xmlns:a="http://schemas.openxmlformats.org/drawingml/2006/main" noChangeAspect="1"/>
             </wp:cNvGraphicFramePr>
@@ -301,13 +380,62 @@
               <a:graphicData uri="http://schemas.openxmlformats.org/drawingml/2006/picture">
                 <pic:pic xmlns:pic="http://schemas.openxmlformats.org/drawingml/2006/picture">
                   <pic:nvPicPr>
-                    <pic:cNvPr id="0" name="Picture 1"/>
+                    <pic:cNvPr id="108297715" name=""/>
+                    <pic:cNvPicPr/>
+                  </pic:nvPicPr>
+                  <pic:blipFill>
+                    <a:blip r:embed="rId5"/>
+                    <a:stretch>
+                      <a:fillRect/>
+                    </a:stretch>
+                  </pic:blipFill>
+                  <pic:spPr>
+                    <a:xfrm>
+                      <a:off x="0" y="0"/>
+                      <a:ext cx="5400355" cy="5007261"/>
+                    </a:xfrm>
+                    <a:prstGeom prst="rect">
+                      <a:avLst/>
+                    </a:prstGeom>
+                  </pic:spPr>
+                </pic:pic>
+              </a:graphicData>
+            </a:graphic>
+          </wp:inline>
+        </w:drawing>
+      </w:r>
+    </w:p>
+    <w:p>
+      <w:pPr>
+        <w:jc w:val="center"/>
+        <w:rPr>
+          <w:lang w:val="en-US"/>
+        </w:rPr>
+      </w:pPr>
+      <w:r>
+        <w:rPr>
+          <w:noProof/>
+        </w:rPr>
+        <w:lastRenderedPageBreak/>
+        <w:drawing>
+          <wp:inline distT="0" distB="0" distL="0" distR="0" wp14:anchorId="6EECE32A" wp14:editId="730151F8">
+            <wp:extent cx="5731510" cy="5817870"/>
+            <wp:effectExtent l="0" t="0" r="2540" b="0"/>
+            <wp:docPr id="267049091" name="Picture 7"/>
+            <wp:cNvGraphicFramePr>
+              <a:graphicFrameLocks xmlns:a="http://schemas.openxmlformats.org/drawingml/2006/main" noChangeAspect="1"/>
+            </wp:cNvGraphicFramePr>
+            <a:graphic xmlns:a="http://schemas.openxmlformats.org/drawingml/2006/main">
+              <a:graphicData uri="http://schemas.openxmlformats.org/drawingml/2006/picture">
+                <pic:pic xmlns:pic="http://schemas.openxmlformats.org/drawingml/2006/picture">
+                  <pic:nvPicPr>
+                    <pic:cNvPr id="0" name="Picture 12"/>
                     <pic:cNvPicPr>
                       <a:picLocks noChangeAspect="1" noChangeArrowheads="1"/>
                     </pic:cNvPicPr>
                   </pic:nvPicPr>
                   <pic:blipFill>
-                    <a:blip r:embed="rId5">
+                    <a:blip r:embed="rId6">
                       <a:extLst>
                         <a:ext uri="{28A0092B-C50C-407E-A947-70E740481C1C}">
                           <a14:useLocalDpi xmlns:a14="http://schemas.microsoft.com/office/drawing/2010/main" val="0"/>
@@ -322,7 +450,7 @@
                   <pic:spPr bwMode="auto">
                     <a:xfrm>
                       <a:off x="0" y="0"/>
-                      <a:ext cx="4136816" cy="4142775"/>
+                      <a:ext cx="5731510" cy="5817870"/>
                     </a:xfrm>
                     <a:prstGeom prst="rect">
                       <a:avLst/>
@@ -352,10 +480,10 @@
         </w:rPr>
         <w:lastRenderedPageBreak/>
         <w:drawing>
-          <wp:inline distT="0" distB="0" distL="0" distR="0" wp14:anchorId="3B440E36" wp14:editId="5BE9909A">
-            <wp:extent cx="5800725" cy="8393252"/>
-            <wp:effectExtent l="0" t="0" r="0" b="0"/>
-            <wp:docPr id="1614478321" name="Picture 2"/>
+          <wp:inline distT="0" distB="0" distL="0" distR="0" wp14:anchorId="6D954FE3" wp14:editId="7F63BCA2">
+            <wp:extent cx="5731510" cy="8293100"/>
+            <wp:effectExtent l="0" t="0" r="2540" b="0"/>
+            <wp:docPr id="702762757" name="Picture 2"/>
             <wp:cNvGraphicFramePr>
               <a:graphicFrameLocks xmlns:a="http://schemas.openxmlformats.org/drawingml/2006/main" noChangeAspect="1"/>
             </wp:cNvGraphicFramePr>
@@ -364,68 +492,6 @@
                 <pic:pic xmlns:pic="http://schemas.openxmlformats.org/drawingml/2006/picture">
                   <pic:nvPicPr>
                     <pic:cNvPr id="0" name="Picture 3"/>
-                    <pic:cNvPicPr>
-                      <a:picLocks noChangeAspect="1" noChangeArrowheads="1"/>
-                    </pic:cNvPicPr>
-                  </pic:nvPicPr>
-                  <pic:blipFill>
-                    <a:blip r:embed="rId6" cstate="print">
-                      <a:extLst>
-                        <a:ext uri="{28A0092B-C50C-407E-A947-70E740481C1C}">
-                          <a14:useLocalDpi xmlns:a14="http://schemas.microsoft.com/office/drawing/2010/main" val="0"/>
-                        </a:ext>
-                      </a:extLst>
-                    </a:blip>
-                    <a:srcRect/>
-                    <a:stretch>
-                      <a:fillRect/>
-                    </a:stretch>
-                  </pic:blipFill>
-                  <pic:spPr bwMode="auto">
-                    <a:xfrm>
-                      <a:off x="0" y="0"/>
-                      <a:ext cx="5832211" cy="8438809"/>
-                    </a:xfrm>
-                    <a:prstGeom prst="rect">
-                      <a:avLst/>
-                    </a:prstGeom>
-                    <a:noFill/>
-                    <a:ln>
-                      <a:noFill/>
-                    </a:ln>
-                  </pic:spPr>
-                </pic:pic>
-              </a:graphicData>
-            </a:graphic>
-          </wp:inline>
-        </w:drawing>
-      </w:r>
-    </w:p>
-    <w:p>
-      <w:pPr>
-        <w:jc w:val="center"/>
-        <w:rPr>
-          <w:lang w:val="en-US"/>
-        </w:rPr>
-      </w:pPr>
-      <w:r>
-        <w:rPr>
-          <w:noProof/>
-        </w:rPr>
-        <w:lastRenderedPageBreak/>
-        <w:drawing>
-          <wp:inline distT="0" distB="0" distL="0" distR="0" wp14:anchorId="31C095CE" wp14:editId="513E3E51">
-            <wp:extent cx="5731510" cy="8293100"/>
-            <wp:effectExtent l="0" t="0" r="0" b="0"/>
-            <wp:docPr id="194770538" name="Picture 3"/>
-            <wp:cNvGraphicFramePr>
-              <a:graphicFrameLocks xmlns:a="http://schemas.openxmlformats.org/drawingml/2006/main" noChangeAspect="1"/>
-            </wp:cNvGraphicFramePr>
-            <a:graphic xmlns:a="http://schemas.openxmlformats.org/drawingml/2006/main">
-              <a:graphicData uri="http://schemas.openxmlformats.org/drawingml/2006/picture">
-                <pic:pic xmlns:pic="http://schemas.openxmlformats.org/drawingml/2006/picture">
-                  <pic:nvPicPr>
-                    <pic:cNvPr id="0" name="Picture 5"/>
                     <pic:cNvPicPr>
                       <a:picLocks noChangeAspect="1" noChangeArrowheads="1"/>
                     </pic:cNvPicPr>
@@ -465,221 +531,27 @@
     </w:p>
     <w:p>
       <w:pPr>
-        <w:jc w:val="center"/>
-        <w:rPr>
-          <w:lang w:val="en-US"/>
-        </w:rPr>
-      </w:pPr>
-    </w:p>
-    <w:p>
-      <w:pPr>
-        <w:pStyle w:val="ListParagraph"/>
-        <w:numPr>
-          <w:ilvl w:val="0"/>
-          <w:numId w:val="1"/>
-        </w:numPr>
-        <w:rPr>
-          <w:lang w:val="en-US"/>
-        </w:rPr>
-      </w:pPr>
-      <w:r>
-        <w:rPr>
-          <w:lang w:val="en-US"/>
+        <w:rPr>
+          <w:lang w:val="en-US"/>
+        </w:rPr>
+      </w:pPr>
+    </w:p>
+    <w:p>
+      <w:pPr>
+        <w:rPr>
+          <w:lang w:val="en-US"/>
+        </w:rPr>
+      </w:pPr>
+      <w:r>
+        <w:rPr>
+          <w:noProof/>
         </w:rPr>
         <w:lastRenderedPageBreak/>
-        <w:t>Setting Yang Digunakan</w:t>
-      </w:r>
-    </w:p>
-    <w:p>
-      <w:pPr>
-        <w:pStyle w:val="ListParagraph"/>
-        <w:numPr>
-          <w:ilvl w:val="1"/>
-          <w:numId w:val="1"/>
-        </w:numPr>
-        <w:ind w:left="993" w:hanging="426"/>
-        <w:rPr>
-          <w:lang w:val="en-US"/>
-        </w:rPr>
-      </w:pPr>
-      <w:r>
-        <w:rPr>
-          <w:lang w:val="en-US"/>
-        </w:rPr>
-        <w:t xml:space="preserve">Dataset: Iris Needle </w:t>
-      </w:r>
-      <w:r>
-        <w:rPr>
-          <w:lang w:val="en-US"/>
-        </w:rPr>
-        <w:t>1/3 Mixed</w:t>
-      </w:r>
-    </w:p>
-    <w:p>
-      <w:pPr>
-        <w:pStyle w:val="ListParagraph"/>
-        <w:numPr>
-          <w:ilvl w:val="1"/>
-          <w:numId w:val="1"/>
-        </w:numPr>
-        <w:ind w:left="993" w:hanging="426"/>
-        <w:rPr>
-          <w:lang w:val="en-US"/>
-        </w:rPr>
-      </w:pPr>
-      <w:r>
-        <w:rPr>
-          <w:lang w:val="en-US"/>
-        </w:rPr>
-        <w:t>Batch Size: 8</w:t>
-      </w:r>
-    </w:p>
-    <w:p>
-      <w:pPr>
-        <w:pStyle w:val="ListParagraph"/>
-        <w:numPr>
-          <w:ilvl w:val="1"/>
-          <w:numId w:val="1"/>
-        </w:numPr>
-        <w:ind w:left="993" w:hanging="426"/>
-        <w:rPr>
-          <w:lang w:val="en-US"/>
-        </w:rPr>
-      </w:pPr>
-      <w:proofErr w:type="spellStart"/>
-      <w:r>
-        <w:rPr>
-          <w:lang w:val="en-US"/>
-        </w:rPr>
-        <w:t>Img</w:t>
-      </w:r>
-      <w:proofErr w:type="spellEnd"/>
-      <w:r>
-        <w:rPr>
-          <w:lang w:val="en-US"/>
-        </w:rPr>
-        <w:t xml:space="preserve"> Height: 128</w:t>
-      </w:r>
-    </w:p>
-    <w:p>
-      <w:pPr>
-        <w:pStyle w:val="ListParagraph"/>
-        <w:numPr>
-          <w:ilvl w:val="1"/>
-          <w:numId w:val="1"/>
-        </w:numPr>
-        <w:ind w:left="993" w:hanging="426"/>
-        <w:rPr>
-          <w:lang w:val="en-US"/>
-        </w:rPr>
-      </w:pPr>
-      <w:proofErr w:type="spellStart"/>
-      <w:r>
-        <w:rPr>
-          <w:lang w:val="en-US"/>
-        </w:rPr>
-        <w:t>Img</w:t>
-      </w:r>
-      <w:proofErr w:type="spellEnd"/>
-      <w:r>
-        <w:rPr>
-          <w:lang w:val="en-US"/>
-        </w:rPr>
-        <w:t xml:space="preserve"> Width: 128</w:t>
-      </w:r>
-    </w:p>
-    <w:p>
-      <w:pPr>
-        <w:pStyle w:val="ListParagraph"/>
-        <w:numPr>
-          <w:ilvl w:val="1"/>
-          <w:numId w:val="1"/>
-        </w:numPr>
-        <w:ind w:left="993" w:hanging="426"/>
-        <w:rPr>
-          <w:lang w:val="en-US"/>
-        </w:rPr>
-      </w:pPr>
-      <w:r>
-        <w:rPr>
-          <w:lang w:val="en-US"/>
-        </w:rPr>
-        <w:t>Steps per Epoch: Panjang Training Dataset // Batch Size</w:t>
-      </w:r>
-    </w:p>
-    <w:p>
-      <w:pPr>
-        <w:pStyle w:val="ListParagraph"/>
-        <w:numPr>
-          <w:ilvl w:val="1"/>
-          <w:numId w:val="1"/>
-        </w:numPr>
-        <w:ind w:left="993" w:hanging="426"/>
-        <w:rPr>
-          <w:lang w:val="en-US"/>
-        </w:rPr>
-      </w:pPr>
-      <w:r>
-        <w:rPr>
-          <w:lang w:val="en-US"/>
-        </w:rPr>
-        <w:t>Learning Rate: 0.001</w:t>
-      </w:r>
-    </w:p>
-    <w:p>
-      <w:pPr>
-        <w:pStyle w:val="ListParagraph"/>
-        <w:numPr>
-          <w:ilvl w:val="1"/>
-          <w:numId w:val="1"/>
-        </w:numPr>
-        <w:ind w:left="993" w:hanging="426"/>
-        <w:rPr>
-          <w:lang w:val="en-US"/>
-        </w:rPr>
-      </w:pPr>
-      <w:r>
-        <w:rPr>
-          <w:lang w:val="en-US"/>
-        </w:rPr>
-        <w:t>Epoch: 50</w:t>
-      </w:r>
-    </w:p>
-    <w:p>
-      <w:pPr>
-        <w:pStyle w:val="ListParagraph"/>
-        <w:numPr>
-          <w:ilvl w:val="1"/>
-          <w:numId w:val="1"/>
-        </w:numPr>
-        <w:ind w:left="993" w:hanging="426"/>
-        <w:rPr>
-          <w:lang w:val="en-US"/>
-        </w:rPr>
-      </w:pPr>
-      <w:r>
-        <w:rPr>
-          <w:lang w:val="en-US"/>
-        </w:rPr>
-        <w:t>Classes: 256</w:t>
-      </w:r>
-    </w:p>
-    <w:p>
-      <w:pPr>
-        <w:jc w:val="center"/>
-        <w:rPr>
-          <w:lang w:val="en-US"/>
-        </w:rPr>
-      </w:pPr>
-      <w:r>
-        <w:rPr>
-          <w:lang w:val="en-US"/>
-        </w:rPr>
         <w:drawing>
-          <wp:inline distT="0" distB="0" distL="0" distR="0" wp14:anchorId="40B82011" wp14:editId="60BBE890">
-            <wp:extent cx="4369435" cy="4432851"/>
-            <wp:effectExtent l="0" t="0" r="0" b="0"/>
-            <wp:docPr id="279141027" name="Picture 1"/>
+          <wp:inline distT="0" distB="0" distL="0" distR="0" wp14:anchorId="635DC56C" wp14:editId="26C219C7">
+            <wp:extent cx="5731510" cy="8293100"/>
+            <wp:effectExtent l="0" t="0" r="2540" b="0"/>
+            <wp:docPr id="1872068932" name="Picture 5"/>
             <wp:cNvGraphicFramePr>
               <a:graphicFrameLocks xmlns:a="http://schemas.openxmlformats.org/drawingml/2006/main" noChangeAspect="1"/>
             </wp:cNvGraphicFramePr>
@@ -687,112 +559,13 @@
               <a:graphicData uri="http://schemas.openxmlformats.org/drawingml/2006/picture">
                 <pic:pic xmlns:pic="http://schemas.openxmlformats.org/drawingml/2006/picture">
                   <pic:nvPicPr>
-                    <pic:cNvPr id="279141027" name=""/>
-                    <pic:cNvPicPr/>
-                  </pic:nvPicPr>
-                  <pic:blipFill>
-                    <a:blip r:embed="rId8"/>
-                    <a:stretch>
-                      <a:fillRect/>
-                    </a:stretch>
-                  </pic:blipFill>
-                  <pic:spPr>
-                    <a:xfrm>
-                      <a:off x="0" y="0"/>
-                      <a:ext cx="4377587" cy="4441121"/>
-                    </a:xfrm>
-                    <a:prstGeom prst="rect">
-                      <a:avLst/>
-                    </a:prstGeom>
-                  </pic:spPr>
-                </pic:pic>
-              </a:graphicData>
-            </a:graphic>
-          </wp:inline>
-        </w:drawing>
-      </w:r>
-    </w:p>
-    <w:p>
-      <w:pPr>
-        <w:jc w:val="center"/>
-        <w:rPr>
-          <w:lang w:val="en-US"/>
-        </w:rPr>
-      </w:pPr>
-      <w:r>
-        <w:rPr>
-          <w:lang w:val="en-US"/>
-        </w:rPr>
-        <w:lastRenderedPageBreak/>
-        <w:drawing>
-          <wp:inline distT="0" distB="0" distL="0" distR="0" wp14:anchorId="56BED0F1" wp14:editId="545027CE">
-            <wp:extent cx="5731510" cy="8298815"/>
-            <wp:effectExtent l="0" t="0" r="0" b="0"/>
-            <wp:docPr id="1462443890" name="Picture 1"/>
-            <wp:cNvGraphicFramePr>
-              <a:graphicFrameLocks xmlns:a="http://schemas.openxmlformats.org/drawingml/2006/main" noChangeAspect="1"/>
-            </wp:cNvGraphicFramePr>
-            <a:graphic xmlns:a="http://schemas.openxmlformats.org/drawingml/2006/main">
-              <a:graphicData uri="http://schemas.openxmlformats.org/drawingml/2006/picture">
-                <pic:pic xmlns:pic="http://schemas.openxmlformats.org/drawingml/2006/picture">
-                  <pic:nvPicPr>
-                    <pic:cNvPr id="1462443890" name=""/>
-                    <pic:cNvPicPr/>
-                  </pic:nvPicPr>
-                  <pic:blipFill>
-                    <a:blip r:embed="rId9"/>
-                    <a:stretch>
-                      <a:fillRect/>
-                    </a:stretch>
-                  </pic:blipFill>
-                  <pic:spPr>
-                    <a:xfrm>
-                      <a:off x="0" y="0"/>
-                      <a:ext cx="5731510" cy="8298815"/>
-                    </a:xfrm>
-                    <a:prstGeom prst="rect">
-                      <a:avLst/>
-                    </a:prstGeom>
-                  </pic:spPr>
-                </pic:pic>
-              </a:graphicData>
-            </a:graphic>
-          </wp:inline>
-        </w:drawing>
-      </w:r>
-    </w:p>
-    <w:p>
-      <w:pPr>
-        <w:jc w:val="center"/>
-        <w:rPr>
-          <w:lang w:val="en-US"/>
-        </w:rPr>
-      </w:pPr>
-      <w:r>
-        <w:rPr>
-          <w:noProof/>
-          <w:lang w:val="en-US"/>
-        </w:rPr>
-        <w:lastRenderedPageBreak/>
-        <w:drawing>
-          <wp:inline distT="0" distB="0" distL="0" distR="0" wp14:anchorId="769BF122" wp14:editId="3C0EBCE2">
-            <wp:extent cx="5753100" cy="8330347"/>
-            <wp:effectExtent l="0" t="0" r="0" b="0"/>
-            <wp:docPr id="91789106" name="Picture 5"/>
-            <wp:cNvGraphicFramePr>
-              <a:graphicFrameLocks xmlns:a="http://schemas.openxmlformats.org/drawingml/2006/main" noChangeAspect="1"/>
-            </wp:cNvGraphicFramePr>
-            <a:graphic xmlns:a="http://schemas.openxmlformats.org/drawingml/2006/main">
-              <a:graphicData uri="http://schemas.openxmlformats.org/drawingml/2006/picture">
-                <pic:pic xmlns:pic="http://schemas.openxmlformats.org/drawingml/2006/picture">
-                  <pic:nvPicPr>
-                    <pic:cNvPr id="0" name="Picture 3"/>
+                    <pic:cNvPr id="0" name="Picture 8"/>
                     <pic:cNvPicPr>
                       <a:picLocks noChangeAspect="1" noChangeArrowheads="1"/>
                     </pic:cNvPicPr>
                   </pic:nvPicPr>
                   <pic:blipFill>
-                    <a:blip r:embed="rId10" cstate="print">
+                    <a:blip r:embed="rId8" cstate="print">
                       <a:extLst>
                         <a:ext uri="{28A0092B-C50C-407E-A947-70E740481C1C}">
                           <a14:useLocalDpi xmlns:a14="http://schemas.microsoft.com/office/drawing/2010/main" val="0"/>
@@ -807,12 +580,15 @@
                   <pic:spPr bwMode="auto">
                     <a:xfrm>
                       <a:off x="0" y="0"/>
-                      <a:ext cx="5769225" cy="8353696"/>
+                      <a:ext cx="5731510" cy="8293100"/>
                     </a:xfrm>
                     <a:prstGeom prst="rect">
                       <a:avLst/>
                     </a:prstGeom>
                     <a:noFill/>
+                    <a:ln>
+                      <a:noFill/>
+                    </a:ln>
                   </pic:spPr>
                 </pic:pic>
               </a:graphicData>
@@ -831,10 +607,43 @@
     </w:p>
     <w:p>
       <w:pPr>
+        <w:rPr>
+          <w:lang w:val="en-US"/>
+        </w:rPr>
+      </w:pPr>
+      <w:r>
+        <w:rPr>
+          <w:lang w:val="en-US"/>
+        </w:rPr>
+        <w:lastRenderedPageBreak/>
+        <w:t>Hasil Arsitektur Model Segmentasi 1:</w:t>
+      </w:r>
+    </w:p>
+    <w:p>
+      <w:pPr>
+        <w:rPr>
+          <w:lang w:val="en-US"/>
+        </w:rPr>
+      </w:pPr>
+      <w:r>
+        <w:rPr>
+          <w:lang w:val="en-US"/>
+        </w:rPr>
+        <w:t xml:space="preserve">U-Net </w:t>
+      </w:r>
+      <w:r>
+        <w:rPr>
+          <w:lang w:val="en-US"/>
+        </w:rPr>
+        <w:t>Vanilla</w:t>
+      </w:r>
+    </w:p>
+    <w:p>
+      <w:pPr>
         <w:pStyle w:val="ListParagraph"/>
         <w:numPr>
           <w:ilvl w:val="0"/>
-          <w:numId w:val="1"/>
+          <w:numId w:val="3"/>
         </w:numPr>
         <w:rPr>
           <w:lang w:val="en-US"/>
@@ -844,7 +653,6 @@
         <w:rPr>
           <w:lang w:val="en-US"/>
         </w:rPr>
-        <w:lastRenderedPageBreak/>
         <w:t>Setting Yang Digunakan</w:t>
       </w:r>
     </w:p>
@@ -853,7 +661,7 @@
         <w:pStyle w:val="ListParagraph"/>
         <w:numPr>
           <w:ilvl w:val="1"/>
-          <w:numId w:val="2"/>
+          <w:numId w:val="3"/>
         </w:numPr>
         <w:ind w:left="993" w:hanging="426"/>
         <w:rPr>
@@ -864,19 +672,7 @@
         <w:rPr>
           <w:lang w:val="en-US"/>
         </w:rPr>
-        <w:t xml:space="preserve">Dataset: Iris Needle </w:t>
-      </w:r>
-      <w:r>
-        <w:rPr>
-          <w:lang w:val="en-US"/>
-        </w:rPr>
-        <w:t>full</w:t>
-      </w:r>
-      <w:r>
-        <w:rPr>
-          <w:lang w:val="en-US"/>
-        </w:rPr>
-        <w:t xml:space="preserve"> Mixed</w:t>
+        <w:t>Dataset: Iris Needle Mixed</w:t>
       </w:r>
     </w:p>
     <w:p>
@@ -884,7 +680,7 @@
         <w:pStyle w:val="ListParagraph"/>
         <w:numPr>
           <w:ilvl w:val="1"/>
-          <w:numId w:val="2"/>
+          <w:numId w:val="3"/>
         </w:numPr>
         <w:ind w:left="993" w:hanging="426"/>
         <w:rPr>
@@ -903,26 +699,18 @@
         <w:pStyle w:val="ListParagraph"/>
         <w:numPr>
           <w:ilvl w:val="1"/>
-          <w:numId w:val="2"/>
+          <w:numId w:val="3"/>
         </w:numPr>
         <w:ind w:left="993" w:hanging="426"/>
         <w:rPr>
           <w:lang w:val="en-US"/>
         </w:rPr>
       </w:pPr>
-      <w:proofErr w:type="spellStart"/>
-      <w:r>
-        <w:rPr>
-          <w:lang w:val="en-US"/>
-        </w:rPr>
-        <w:t>Img</w:t>
-      </w:r>
-      <w:proofErr w:type="spellEnd"/>
-      <w:r>
-        <w:rPr>
-          <w:lang w:val="en-US"/>
-        </w:rPr>
-        <w:t xml:space="preserve"> Height: 128</w:t>
+      <w:r>
+        <w:rPr>
+          <w:lang w:val="en-US"/>
+        </w:rPr>
+        <w:t>Shuffle Buffer: 10000</w:t>
       </w:r>
     </w:p>
     <w:p>
@@ -930,26 +718,18 @@
         <w:pStyle w:val="ListParagraph"/>
         <w:numPr>
           <w:ilvl w:val="1"/>
-          <w:numId w:val="2"/>
+          <w:numId w:val="3"/>
         </w:numPr>
         <w:ind w:left="993" w:hanging="426"/>
         <w:rPr>
           <w:lang w:val="en-US"/>
         </w:rPr>
       </w:pPr>
-      <w:proofErr w:type="spellStart"/>
-      <w:r>
-        <w:rPr>
-          <w:lang w:val="en-US"/>
-        </w:rPr>
-        <w:t>Img</w:t>
-      </w:r>
-      <w:proofErr w:type="spellEnd"/>
-      <w:r>
-        <w:rPr>
-          <w:lang w:val="en-US"/>
-        </w:rPr>
-        <w:t xml:space="preserve"> Width: 128</w:t>
+      <w:r>
+        <w:rPr>
+          <w:lang w:val="en-US"/>
+        </w:rPr>
+        <w:t>Img Height: 128</w:t>
       </w:r>
     </w:p>
     <w:p>
@@ -957,7 +737,7 @@
         <w:pStyle w:val="ListParagraph"/>
         <w:numPr>
           <w:ilvl w:val="1"/>
-          <w:numId w:val="2"/>
+          <w:numId w:val="3"/>
         </w:numPr>
         <w:ind w:left="993" w:hanging="426"/>
         <w:rPr>
@@ -968,7 +748,7 @@
         <w:rPr>
           <w:lang w:val="en-US"/>
         </w:rPr>
-        <w:t>Steps per Epoch: Panjang Training Dataset // Batch Size</w:t>
+        <w:t>Img Width: 128</w:t>
       </w:r>
     </w:p>
     <w:p>
@@ -976,7 +756,7 @@
         <w:pStyle w:val="ListParagraph"/>
         <w:numPr>
           <w:ilvl w:val="1"/>
-          <w:numId w:val="2"/>
+          <w:numId w:val="3"/>
         </w:numPr>
         <w:ind w:left="993" w:hanging="426"/>
         <w:rPr>
@@ -987,7 +767,7 @@
         <w:rPr>
           <w:lang w:val="en-US"/>
         </w:rPr>
-        <w:t>Learning Rate: 0.001</w:t>
+        <w:t>Steps per Epoch: Panjang Training Dataset // Batch Size</w:t>
       </w:r>
     </w:p>
     <w:p>
@@ -995,7 +775,7 @@
         <w:pStyle w:val="ListParagraph"/>
         <w:numPr>
           <w:ilvl w:val="1"/>
-          <w:numId w:val="2"/>
+          <w:numId w:val="3"/>
         </w:numPr>
         <w:ind w:left="993" w:hanging="426"/>
         <w:rPr>
@@ -1006,7 +786,7 @@
         <w:rPr>
           <w:lang w:val="en-US"/>
         </w:rPr>
-        <w:t>Epoch: 50</w:t>
+        <w:t>Optimizer: Adam</w:t>
       </w:r>
     </w:p>
     <w:p>
@@ -1014,7 +794,7 @@
         <w:pStyle w:val="ListParagraph"/>
         <w:numPr>
           <w:ilvl w:val="1"/>
-          <w:numId w:val="2"/>
+          <w:numId w:val="3"/>
         </w:numPr>
         <w:ind w:left="993" w:hanging="426"/>
         <w:rPr>
@@ -1025,11 +805,97 @@
         <w:rPr>
           <w:lang w:val="en-US"/>
         </w:rPr>
+        <w:t>Epoch: 50</w:t>
+      </w:r>
+    </w:p>
+    <w:p>
+      <w:pPr>
+        <w:pStyle w:val="ListParagraph"/>
+        <w:numPr>
+          <w:ilvl w:val="1"/>
+          <w:numId w:val="3"/>
+        </w:numPr>
+        <w:ind w:left="993" w:hanging="426"/>
+        <w:rPr>
+          <w:lang w:val="en-US"/>
+        </w:rPr>
+      </w:pPr>
+      <w:r>
+        <w:rPr>
+          <w:lang w:val="en-US"/>
+        </w:rPr>
         <w:t>Classes: 256</w:t>
       </w:r>
     </w:p>
     <w:p>
       <w:pPr>
+        <w:pStyle w:val="ListParagraph"/>
+        <w:numPr>
+          <w:ilvl w:val="1"/>
+          <w:numId w:val="3"/>
+        </w:numPr>
+        <w:ind w:left="993" w:hanging="426"/>
+        <w:rPr>
+          <w:lang w:val="en-US"/>
+        </w:rPr>
+      </w:pPr>
+      <w:r>
+        <w:rPr>
+          <w:lang w:val="en-US"/>
+        </w:rPr>
+        <w:t xml:space="preserve">[64 -&gt; </w:t>
+      </w:r>
+      <w:r>
+        <w:rPr>
+          <w:lang w:val="en-US"/>
+        </w:rPr>
+        <w:t>128</w:t>
+      </w:r>
+      <w:r>
+        <w:rPr>
+          <w:lang w:val="en-US"/>
+        </w:rPr>
+        <w:t xml:space="preserve"> -&gt; </w:t>
+      </w:r>
+      <w:r>
+        <w:rPr>
+          <w:lang w:val="en-US"/>
+        </w:rPr>
+        <w:t>256</w:t>
+      </w:r>
+      <w:r>
+        <w:rPr>
+          <w:lang w:val="en-US"/>
+        </w:rPr>
+        <w:t xml:space="preserve"> -&gt; 1</w:t>
+      </w:r>
+      <w:r>
+        <w:rPr>
+          <w:lang w:val="en-US"/>
+        </w:rPr>
+        <w:t>512</w:t>
+      </w:r>
+      <w:r>
+        <w:rPr>
+          <w:lang w:val="en-US"/>
+        </w:rPr>
+        <w:t xml:space="preserve"> -&gt; 1024]</w:t>
+      </w:r>
+      <w:r>
+        <w:rPr>
+          <w:lang w:val="en-US"/>
+        </w:rPr>
+        <w:t xml:space="preserve"> </w:t>
+      </w:r>
+      <w:r>
+        <w:rPr>
+          <w:lang w:val="en-US"/>
+        </w:rPr>
+        <w:t>[512 -&gt; 256 -&gt; 128 -&gt; 64 -&gt; 256]</w:t>
+      </w:r>
+    </w:p>
+    <w:p>
+      <w:pPr>
         <w:jc w:val="center"/>
         <w:rPr>
           <w:lang w:val="en-US"/>
@@ -1037,13 +903,13 @@
       </w:pPr>
       <w:r>
         <w:rPr>
-          <w:noProof/>
+          <w:lang w:val="en-US"/>
         </w:rPr>
         <w:drawing>
-          <wp:inline distT="0" distB="0" distL="0" distR="0" wp14:anchorId="3B5B7F28" wp14:editId="4CCA6EBE">
-            <wp:extent cx="4457700" cy="4524867"/>
-            <wp:effectExtent l="0" t="0" r="0" b="0"/>
-            <wp:docPr id="1591249254" name="Picture 6"/>
+          <wp:inline distT="0" distB="0" distL="0" distR="0" wp14:anchorId="48B280B3" wp14:editId="0886D5CC">
+            <wp:extent cx="5086350" cy="5866137"/>
+            <wp:effectExtent l="0" t="0" r="0" b="1270"/>
+            <wp:docPr id="419017356" name="Picture 1"/>
             <wp:cNvGraphicFramePr>
               <a:graphicFrameLocks xmlns:a="http://schemas.openxmlformats.org/drawingml/2006/main" noChangeAspect="1"/>
             </wp:cNvGraphicFramePr>
@@ -1051,7 +917,113 @@
               <a:graphicData uri="http://schemas.openxmlformats.org/drawingml/2006/picture">
                 <pic:pic xmlns:pic="http://schemas.openxmlformats.org/drawingml/2006/picture">
                   <pic:nvPicPr>
-                    <pic:cNvPr id="0" name="Picture 9"/>
+                    <pic:cNvPr id="419017356" name=""/>
+                    <pic:cNvPicPr/>
+                  </pic:nvPicPr>
+                  <pic:blipFill>
+                    <a:blip r:embed="rId9"/>
+                    <a:stretch>
+                      <a:fillRect/>
+                    </a:stretch>
+                  </pic:blipFill>
+                  <pic:spPr>
+                    <a:xfrm>
+                      <a:off x="0" y="0"/>
+                      <a:ext cx="5099047" cy="5880781"/>
+                    </a:xfrm>
+                    <a:prstGeom prst="rect">
+                      <a:avLst/>
+                    </a:prstGeom>
+                  </pic:spPr>
+                </pic:pic>
+              </a:graphicData>
+            </a:graphic>
+          </wp:inline>
+        </w:drawing>
+      </w:r>
+    </w:p>
+    <w:p>
+      <w:pPr>
+        <w:jc w:val="center"/>
+        <w:rPr>
+          <w:lang w:val="en-US"/>
+        </w:rPr>
+      </w:pPr>
+    </w:p>
+    <w:p>
+      <w:pPr>
+        <w:jc w:val="center"/>
+        <w:rPr>
+          <w:lang w:val="en-US"/>
+        </w:rPr>
+      </w:pPr>
+      <w:r>
+        <w:rPr>
+          <w:lang w:val="en-US"/>
+        </w:rPr>
+        <w:lastRenderedPageBreak/>
+        <w:drawing>
+          <wp:inline distT="0" distB="0" distL="0" distR="0" wp14:anchorId="6A8CC07B" wp14:editId="34C10E71">
+            <wp:extent cx="5439534" cy="6525536"/>
+            <wp:effectExtent l="0" t="0" r="8890" b="8890"/>
+            <wp:docPr id="1822690372" name="Picture 1"/>
+            <wp:cNvGraphicFramePr>
+              <a:graphicFrameLocks xmlns:a="http://schemas.openxmlformats.org/drawingml/2006/main" noChangeAspect="1"/>
+            </wp:cNvGraphicFramePr>
+            <a:graphic xmlns:a="http://schemas.openxmlformats.org/drawingml/2006/main">
+              <a:graphicData uri="http://schemas.openxmlformats.org/drawingml/2006/picture">
+                <pic:pic xmlns:pic="http://schemas.openxmlformats.org/drawingml/2006/picture">
+                  <pic:nvPicPr>
+                    <pic:cNvPr id="1822690372" name=""/>
+                    <pic:cNvPicPr/>
+                  </pic:nvPicPr>
+                  <pic:blipFill>
+                    <a:blip r:embed="rId10"/>
+                    <a:stretch>
+                      <a:fillRect/>
+                    </a:stretch>
+                  </pic:blipFill>
+                  <pic:spPr>
+                    <a:xfrm>
+                      <a:off x="0" y="0"/>
+                      <a:ext cx="5439534" cy="6525536"/>
+                    </a:xfrm>
+                    <a:prstGeom prst="rect">
+                      <a:avLst/>
+                    </a:prstGeom>
+                  </pic:spPr>
+                </pic:pic>
+              </a:graphicData>
+            </a:graphic>
+          </wp:inline>
+        </w:drawing>
+      </w:r>
+    </w:p>
+    <w:p>
+      <w:pPr>
+        <w:jc w:val="center"/>
+        <w:rPr>
+          <w:lang w:val="en-US"/>
+        </w:rPr>
+      </w:pPr>
+      <w:r>
+        <w:rPr>
+          <w:noProof/>
+        </w:rPr>
+        <w:lastRenderedPageBreak/>
+        <w:drawing>
+          <wp:inline distT="0" distB="0" distL="0" distR="0" wp14:anchorId="3E1BF919" wp14:editId="1E0FA554">
+            <wp:extent cx="5731510" cy="5739765"/>
+            <wp:effectExtent l="0" t="0" r="2540" b="0"/>
+            <wp:docPr id="400763946" name="Picture 6"/>
+            <wp:cNvGraphicFramePr>
+              <a:graphicFrameLocks xmlns:a="http://schemas.openxmlformats.org/drawingml/2006/main" noChangeAspect="1"/>
+            </wp:cNvGraphicFramePr>
+            <a:graphic xmlns:a="http://schemas.openxmlformats.org/drawingml/2006/main">
+              <a:graphicData uri="http://schemas.openxmlformats.org/drawingml/2006/picture">
+                <pic:pic xmlns:pic="http://schemas.openxmlformats.org/drawingml/2006/picture">
+                  <pic:nvPicPr>
+                    <pic:cNvPr id="0" name="Picture 10"/>
                     <pic:cNvPicPr>
                       <a:picLocks noChangeAspect="1" noChangeArrowheads="1"/>
                     </pic:cNvPicPr>
@@ -1072,7 +1044,7 @@
                   <pic:spPr bwMode="auto">
                     <a:xfrm>
                       <a:off x="0" y="0"/>
-                      <a:ext cx="4461235" cy="4528455"/>
+                      <a:ext cx="5731510" cy="5739765"/>
                     </a:xfrm>
                     <a:prstGeom prst="rect">
                       <a:avLst/>
@@ -1102,10 +1074,10 @@
         </w:rPr>
         <w:lastRenderedPageBreak/>
         <w:drawing>
-          <wp:inline distT="0" distB="0" distL="0" distR="0" wp14:anchorId="30226AD3" wp14:editId="4438DA22">
+          <wp:inline distT="0" distB="0" distL="0" distR="0" wp14:anchorId="54592265" wp14:editId="7DDE3875">
             <wp:extent cx="5731510" cy="8293100"/>
-            <wp:effectExtent l="0" t="0" r="0" b="0"/>
-            <wp:docPr id="1800392418" name="Picture 7"/>
+            <wp:effectExtent l="0" t="0" r="2540" b="0"/>
+            <wp:docPr id="1830156327" name="Picture 8"/>
             <wp:cNvGraphicFramePr>
               <a:graphicFrameLocks xmlns:a="http://schemas.openxmlformats.org/drawingml/2006/main" noChangeAspect="1"/>
             </wp:cNvGraphicFramePr>
@@ -1113,7 +1085,7 @@
               <a:graphicData uri="http://schemas.openxmlformats.org/drawingml/2006/picture">
                 <pic:pic xmlns:pic="http://schemas.openxmlformats.org/drawingml/2006/picture">
                   <pic:nvPicPr>
-                    <pic:cNvPr id="0" name="Picture 11"/>
+                    <pic:cNvPr id="0" name="Picture 14"/>
                     <pic:cNvPicPr>
                       <a:picLocks noChangeAspect="1" noChangeArrowheads="1"/>
                     </pic:cNvPicPr>
@@ -1164,10 +1136,10 @@
         </w:rPr>
         <w:lastRenderedPageBreak/>
         <w:drawing>
-          <wp:inline distT="0" distB="0" distL="0" distR="0" wp14:anchorId="5FEAF7D3" wp14:editId="35A63480">
+          <wp:inline distT="0" distB="0" distL="0" distR="0" wp14:anchorId="3327CDA1" wp14:editId="49F95928">
             <wp:extent cx="5731510" cy="8293100"/>
-            <wp:effectExtent l="0" t="0" r="0" b="0"/>
-            <wp:docPr id="872620866" name="Picture 8"/>
+            <wp:effectExtent l="0" t="0" r="2540" b="0"/>
+            <wp:docPr id="772864217" name="Picture 9"/>
             <wp:cNvGraphicFramePr>
               <a:graphicFrameLocks xmlns:a="http://schemas.openxmlformats.org/drawingml/2006/main" noChangeAspect="1"/>
             </wp:cNvGraphicFramePr>
@@ -1175,7 +1147,7 @@
               <a:graphicData uri="http://schemas.openxmlformats.org/drawingml/2006/picture">
                 <pic:pic xmlns:pic="http://schemas.openxmlformats.org/drawingml/2006/picture">
                   <pic:nvPicPr>
-                    <pic:cNvPr id="0" name="Picture 13"/>
+                    <pic:cNvPr id="0" name="Picture 16"/>
                     <pic:cNvPicPr>
                       <a:picLocks noChangeAspect="1" noChangeArrowheads="1"/>
                     </pic:cNvPicPr>
@@ -1213,398 +1185,6 @@
         </w:drawing>
       </w:r>
     </w:p>
-    <w:p>
-      <w:pPr>
-        <w:jc w:val="center"/>
-        <w:rPr>
-          <w:lang w:val="en-US"/>
-        </w:rPr>
-      </w:pPr>
-    </w:p>
-    <w:p>
-      <w:pPr>
-        <w:pStyle w:val="ListParagraph"/>
-        <w:numPr>
-          <w:ilvl w:val="0"/>
-          <w:numId w:val="1"/>
-        </w:numPr>
-        <w:rPr>
-          <w:lang w:val="en-US"/>
-        </w:rPr>
-      </w:pPr>
-      <w:r>
-        <w:rPr>
-          <w:lang w:val="en-US"/>
-        </w:rPr>
-        <w:lastRenderedPageBreak/>
-        <w:t>Setting Yang Digunakan</w:t>
-      </w:r>
-    </w:p>
-    <w:p>
-      <w:pPr>
-        <w:pStyle w:val="ListParagraph"/>
-        <w:numPr>
-          <w:ilvl w:val="1"/>
-          <w:numId w:val="2"/>
-        </w:numPr>
-        <w:ind w:left="993" w:hanging="426"/>
-        <w:rPr>
-          <w:lang w:val="en-US"/>
-        </w:rPr>
-      </w:pPr>
-      <w:r>
-        <w:rPr>
-          <w:lang w:val="en-US"/>
-        </w:rPr>
-        <w:t xml:space="preserve">Dataset: Iris Needle full </w:t>
-      </w:r>
-      <w:r>
-        <w:rPr>
-          <w:lang w:val="en-US"/>
-        </w:rPr>
-        <w:t xml:space="preserve">2/3 </w:t>
-      </w:r>
-      <w:r>
-        <w:rPr>
-          <w:lang w:val="en-US"/>
-        </w:rPr>
-        <w:t>Mixed</w:t>
-      </w:r>
-    </w:p>
-    <w:p>
-      <w:pPr>
-        <w:pStyle w:val="ListParagraph"/>
-        <w:numPr>
-          <w:ilvl w:val="1"/>
-          <w:numId w:val="2"/>
-        </w:numPr>
-        <w:ind w:left="993" w:hanging="426"/>
-        <w:rPr>
-          <w:lang w:val="en-US"/>
-        </w:rPr>
-      </w:pPr>
-      <w:r>
-        <w:rPr>
-          <w:lang w:val="en-US"/>
-        </w:rPr>
-        <w:t>Batch Size: 8</w:t>
-      </w:r>
-    </w:p>
-    <w:p>
-      <w:pPr>
-        <w:pStyle w:val="ListParagraph"/>
-        <w:numPr>
-          <w:ilvl w:val="1"/>
-          <w:numId w:val="2"/>
-        </w:numPr>
-        <w:ind w:left="993" w:hanging="426"/>
-        <w:rPr>
-          <w:lang w:val="en-US"/>
-        </w:rPr>
-      </w:pPr>
-      <w:proofErr w:type="spellStart"/>
-      <w:r>
-        <w:rPr>
-          <w:lang w:val="en-US"/>
-        </w:rPr>
-        <w:t>Img</w:t>
-      </w:r>
-      <w:proofErr w:type="spellEnd"/>
-      <w:r>
-        <w:rPr>
-          <w:lang w:val="en-US"/>
-        </w:rPr>
-        <w:t xml:space="preserve"> Height: 128</w:t>
-      </w:r>
-    </w:p>
-    <w:p>
-      <w:pPr>
-        <w:pStyle w:val="ListParagraph"/>
-        <w:numPr>
-          <w:ilvl w:val="1"/>
-          <w:numId w:val="2"/>
-        </w:numPr>
-        <w:ind w:left="993" w:hanging="426"/>
-        <w:rPr>
-          <w:lang w:val="en-US"/>
-        </w:rPr>
-      </w:pPr>
-      <w:proofErr w:type="spellStart"/>
-      <w:r>
-        <w:rPr>
-          <w:lang w:val="en-US"/>
-        </w:rPr>
-        <w:t>Img</w:t>
-      </w:r>
-      <w:proofErr w:type="spellEnd"/>
-      <w:r>
-        <w:rPr>
-          <w:lang w:val="en-US"/>
-        </w:rPr>
-        <w:t xml:space="preserve"> Width: 128</w:t>
-      </w:r>
-    </w:p>
-    <w:p>
-      <w:pPr>
-        <w:pStyle w:val="ListParagraph"/>
-        <w:numPr>
-          <w:ilvl w:val="1"/>
-          <w:numId w:val="2"/>
-        </w:numPr>
-        <w:ind w:left="993" w:hanging="426"/>
-        <w:rPr>
-          <w:lang w:val="en-US"/>
-        </w:rPr>
-      </w:pPr>
-      <w:r>
-        <w:rPr>
-          <w:lang w:val="en-US"/>
-        </w:rPr>
-        <w:t>Steps per Epoch: Panjang Training Dataset // Batch Size</w:t>
-      </w:r>
-    </w:p>
-    <w:p>
-      <w:pPr>
-        <w:pStyle w:val="ListParagraph"/>
-        <w:numPr>
-          <w:ilvl w:val="1"/>
-          <w:numId w:val="2"/>
-        </w:numPr>
-        <w:ind w:left="993" w:hanging="426"/>
-        <w:rPr>
-          <w:lang w:val="en-US"/>
-        </w:rPr>
-      </w:pPr>
-      <w:r>
-        <w:rPr>
-          <w:lang w:val="en-US"/>
-        </w:rPr>
-        <w:t>Learning Rate: 0.001</w:t>
-      </w:r>
-    </w:p>
-    <w:p>
-      <w:pPr>
-        <w:pStyle w:val="ListParagraph"/>
-        <w:numPr>
-          <w:ilvl w:val="1"/>
-          <w:numId w:val="2"/>
-        </w:numPr>
-        <w:ind w:left="993" w:hanging="426"/>
-        <w:rPr>
-          <w:lang w:val="en-US"/>
-        </w:rPr>
-      </w:pPr>
-      <w:r>
-        <w:rPr>
-          <w:lang w:val="en-US"/>
-        </w:rPr>
-        <w:t>Epoch: 50</w:t>
-      </w:r>
-    </w:p>
-    <w:p>
-      <w:pPr>
-        <w:pStyle w:val="ListParagraph"/>
-        <w:numPr>
-          <w:ilvl w:val="1"/>
-          <w:numId w:val="2"/>
-        </w:numPr>
-        <w:ind w:left="993" w:hanging="426"/>
-        <w:rPr>
-          <w:lang w:val="en-US"/>
-        </w:rPr>
-      </w:pPr>
-      <w:r>
-        <w:rPr>
-          <w:lang w:val="en-US"/>
-        </w:rPr>
-        <w:t>Classes: 256</w:t>
-      </w:r>
-    </w:p>
-    <w:p>
-      <w:pPr>
-        <w:jc w:val="center"/>
-        <w:rPr>
-          <w:lang w:val="en-US"/>
-        </w:rPr>
-      </w:pPr>
-      <w:r>
-        <w:rPr>
-          <w:noProof/>
-        </w:rPr>
-        <w:drawing>
-          <wp:inline distT="0" distB="0" distL="0" distR="0" wp14:anchorId="0C71D536" wp14:editId="0B1D2437">
-            <wp:extent cx="4619625" cy="4689232"/>
-            <wp:effectExtent l="0" t="0" r="0" b="0"/>
-            <wp:docPr id="1993171658" name="Picture 9"/>
-            <wp:cNvGraphicFramePr>
-              <a:graphicFrameLocks xmlns:a="http://schemas.openxmlformats.org/drawingml/2006/main" noChangeAspect="1"/>
-            </wp:cNvGraphicFramePr>
-            <a:graphic xmlns:a="http://schemas.openxmlformats.org/drawingml/2006/main">
-              <a:graphicData uri="http://schemas.openxmlformats.org/drawingml/2006/picture">
-                <pic:pic xmlns:pic="http://schemas.openxmlformats.org/drawingml/2006/picture">
-                  <pic:nvPicPr>
-                    <pic:cNvPr id="0" name="Picture 15"/>
-                    <pic:cNvPicPr>
-                      <a:picLocks noChangeAspect="1" noChangeArrowheads="1"/>
-                    </pic:cNvPicPr>
-                  </pic:nvPicPr>
-                  <pic:blipFill>
-                    <a:blip r:embed="rId14">
-                      <a:extLst>
-                        <a:ext uri="{28A0092B-C50C-407E-A947-70E740481C1C}">
-                          <a14:useLocalDpi xmlns:a14="http://schemas.microsoft.com/office/drawing/2010/main" val="0"/>
-                        </a:ext>
-                      </a:extLst>
-                    </a:blip>
-                    <a:srcRect/>
-                    <a:stretch>
-                      <a:fillRect/>
-                    </a:stretch>
-                  </pic:blipFill>
-                  <pic:spPr bwMode="auto">
-                    <a:xfrm>
-                      <a:off x="0" y="0"/>
-                      <a:ext cx="4626891" cy="4696608"/>
-                    </a:xfrm>
-                    <a:prstGeom prst="rect">
-                      <a:avLst/>
-                    </a:prstGeom>
-                    <a:noFill/>
-                    <a:ln>
-                      <a:noFill/>
-                    </a:ln>
-                  </pic:spPr>
-                </pic:pic>
-              </a:graphicData>
-            </a:graphic>
-          </wp:inline>
-        </w:drawing>
-      </w:r>
-    </w:p>
-    <w:p>
-      <w:pPr>
-        <w:jc w:val="center"/>
-        <w:rPr>
-          <w:lang w:val="en-US"/>
-        </w:rPr>
-      </w:pPr>
-      <w:r>
-        <w:rPr>
-          <w:noProof/>
-        </w:rPr>
-        <w:lastRenderedPageBreak/>
-        <w:drawing>
-          <wp:inline distT="0" distB="0" distL="0" distR="0" wp14:anchorId="73D8C162" wp14:editId="1AEE8822">
-            <wp:extent cx="5731510" cy="8293100"/>
-            <wp:effectExtent l="0" t="0" r="0" b="0"/>
-            <wp:docPr id="469143109" name="Picture 10"/>
-            <wp:cNvGraphicFramePr>
-              <a:graphicFrameLocks xmlns:a="http://schemas.openxmlformats.org/drawingml/2006/main" noChangeAspect="1"/>
-            </wp:cNvGraphicFramePr>
-            <a:graphic xmlns:a="http://schemas.openxmlformats.org/drawingml/2006/main">
-              <a:graphicData uri="http://schemas.openxmlformats.org/drawingml/2006/picture">
-                <pic:pic xmlns:pic="http://schemas.openxmlformats.org/drawingml/2006/picture">
-                  <pic:nvPicPr>
-                    <pic:cNvPr id="0" name="Picture 17"/>
-                    <pic:cNvPicPr>
-                      <a:picLocks noChangeAspect="1" noChangeArrowheads="1"/>
-                    </pic:cNvPicPr>
-                  </pic:nvPicPr>
-                  <pic:blipFill>
-                    <a:blip r:embed="rId15" cstate="print">
-                      <a:extLst>
-                        <a:ext uri="{28A0092B-C50C-407E-A947-70E740481C1C}">
-                          <a14:useLocalDpi xmlns:a14="http://schemas.microsoft.com/office/drawing/2010/main" val="0"/>
-                        </a:ext>
-                      </a:extLst>
-                    </a:blip>
-                    <a:srcRect/>
-                    <a:stretch>
-                      <a:fillRect/>
-                    </a:stretch>
-                  </pic:blipFill>
-                  <pic:spPr bwMode="auto">
-                    <a:xfrm>
-                      <a:off x="0" y="0"/>
-                      <a:ext cx="5731510" cy="8293100"/>
-                    </a:xfrm>
-                    <a:prstGeom prst="rect">
-                      <a:avLst/>
-                    </a:prstGeom>
-                    <a:noFill/>
-                    <a:ln>
-                      <a:noFill/>
-                    </a:ln>
-                  </pic:spPr>
-                </pic:pic>
-              </a:graphicData>
-            </a:graphic>
-          </wp:inline>
-        </w:drawing>
-      </w:r>
-    </w:p>
-    <w:p>
-      <w:pPr>
-        <w:jc w:val="center"/>
-        <w:rPr>
-          <w:lang w:val="en-US"/>
-        </w:rPr>
-      </w:pPr>
-      <w:r>
-        <w:rPr>
-          <w:noProof/>
-        </w:rPr>
-        <w:lastRenderedPageBreak/>
-        <w:drawing>
-          <wp:inline distT="0" distB="0" distL="0" distR="0" wp14:anchorId="7C05CF7E" wp14:editId="473016FB">
-            <wp:extent cx="5731510" cy="8293100"/>
-            <wp:effectExtent l="0" t="0" r="0" b="0"/>
-            <wp:docPr id="389456870" name="Picture 11"/>
-            <wp:cNvGraphicFramePr>
-              <a:graphicFrameLocks xmlns:a="http://schemas.openxmlformats.org/drawingml/2006/main" noChangeAspect="1"/>
-            </wp:cNvGraphicFramePr>
-            <a:graphic xmlns:a="http://schemas.openxmlformats.org/drawingml/2006/main">
-              <a:graphicData uri="http://schemas.openxmlformats.org/drawingml/2006/picture">
-                <pic:pic xmlns:pic="http://schemas.openxmlformats.org/drawingml/2006/picture">
-                  <pic:nvPicPr>
-                    <pic:cNvPr id="0" name="Picture 19"/>
-                    <pic:cNvPicPr>
-                      <a:picLocks noChangeAspect="1" noChangeArrowheads="1"/>
-                    </pic:cNvPicPr>
-                  </pic:nvPicPr>
-                  <pic:blipFill>
-                    <a:blip r:embed="rId16" cstate="print">
-                      <a:extLst>
-                        <a:ext uri="{28A0092B-C50C-407E-A947-70E740481C1C}">
-                          <a14:useLocalDpi xmlns:a14="http://schemas.microsoft.com/office/drawing/2010/main" val="0"/>
-                        </a:ext>
-                      </a:extLst>
-                    </a:blip>
-                    <a:srcRect/>
-                    <a:stretch>
-                      <a:fillRect/>
-                    </a:stretch>
-                  </pic:blipFill>
-                  <pic:spPr bwMode="auto">
-                    <a:xfrm>
-                      <a:off x="0" y="0"/>
-                      <a:ext cx="5731510" cy="8293100"/>
-                    </a:xfrm>
-                    <a:prstGeom prst="rect">
-                      <a:avLst/>
-                    </a:prstGeom>
-                    <a:noFill/>
-                    <a:ln>
-                      <a:noFill/>
-                    </a:ln>
-                  </pic:spPr>
-                </pic:pic>
-              </a:graphicData>
-            </a:graphic>
-          </wp:inline>
-        </w:drawing>
-      </w:r>
-    </w:p>
     <w:sectPr>
       <w:pgSz w:w="11906" w:h="16838"/>
       <w:pgMar w:top="1440" w:right="1440" w:bottom="1440" w:left="1440" w:header="708" w:footer="708" w:gutter="0"/>
@@ -1618,6 +1198,119 @@
 <file path=word/numbering.xml><?xml version="1.0" encoding="utf-8"?>
 <w:numbering xmlns:wpc="http://schemas.microsoft.com/office/word/2010/wordprocessingCanvas" xmlns:cx="http://schemas.microsoft.com/office/drawing/2014/chartex" xmlns:cx1="http://schemas.microsoft.com/office/drawing/2015/9/8/chartex" xmlns:cx2="http://schemas.microsoft.com/office/drawing/2015/10/21/chartex" xmlns:cx3="http://schemas.microsoft.com/office/drawing/2016/5/9/chartex" xmlns:cx4="http://schemas.microsoft.com/office/drawing/2016/5/10/chartex" xmlns:cx5="http://schemas.microsoft.com/office/drawing/2016/5/11/chartex" xmlns:cx6="http://schemas.microsoft.com/office/drawing/2016/5/12/chartex" xmlns:cx7="http://schemas.microsoft.com/office/drawing/2016/5/13/chartex" xmlns:cx8="http://schemas.microsoft.com/office/drawing/2016/5/14/chartex" xmlns:mc="http://schemas.openxmlformats.org/markup-compatibility/2006" xmlns:aink="http://schemas.microsoft.com/office/drawing/2016/ink" xmlns:am3d="http://schemas.microsoft.com/office/drawing/2017/model3d" xmlns:o="urn:schemas-microsoft-com:office:office" xmlns:oel="http://schemas.microsoft.com/office/2019/extlst" xmlns:r="http://schemas.openxmlformats.org/officeDocument/2006/relationships" xmlns:m="http://schemas.openxmlformats.org/officeDocument/2006/math" xmlns:v="urn:schemas-microsoft-com:vml" xmlns:wp14="http://schemas.microsoft.com/office/word/2010/wordprocessingDrawing" xmlns:wp="http://schemas.openxmlformats.org/drawingml/2006/wordprocessingDrawing" xmlns:w10="urn:schemas-microsoft-com:office:word" xmlns:w="http://schemas.openxmlformats.org/wordprocessingml/2006/main" xmlns:w14="http://schemas.microsoft.com/office/word/2010/wordml" xmlns:w15="http://schemas.microsoft.com/office/word/2012/wordml" xmlns:w16cex="http://schemas.microsoft.com/office/word/2018/wordml/cex" xmlns:w16cid="http://schemas.microsoft.com/office/word/2016/wordml/cid" xmlns:w16="http://schemas.microsoft.com/office/word/2018/wordml" xmlns:w16sdtdh="http://schemas.microsoft.com/office/word/2020/wordml/sdtdatahash" xmlns:w16se="http://schemas.microsoft.com/office/word/2015/wordml/symex" xmlns:wpg="http://schemas.microsoft.com/office/word/2010/wordprocessingGroup" xmlns:wpi="http://schemas.microsoft.com/office/word/2010/wordprocessingInk" xmlns:wne="http://schemas.microsoft.com/office/word/2006/wordml" xmlns:wps="http://schemas.microsoft.com/office/word/2010/wordprocessingShape" mc:Ignorable="w14 w15 w16se w16cid w16 w16cex w16sdtdh wp14">
   <w:abstractNum w:abstractNumId="0" w15:restartNumberingAfterBreak="0">
+    <w:nsid w:val="109F6046"/>
+    <w:multiLevelType w:val="hybridMultilevel"/>
+    <w:tmpl w:val="CA8E61B0"/>
+    <w:lvl w:ilvl="0" w:tplc="FFFFFFFF">
+      <w:start w:val="1"/>
+      <w:numFmt w:val="decimal"/>
+      <w:lvlText w:val="%1."/>
+      <w:lvlJc w:val="left"/>
+      <w:pPr>
+        <w:ind w:left="720" w:hanging="360"/>
+      </w:pPr>
+      <w:rPr>
+        <w:rFonts w:hint="default"/>
+      </w:rPr>
+    </w:lvl>
+    <w:lvl w:ilvl="1" w:tplc="FFFFFFFF">
+      <w:start w:val="1"/>
+      <w:numFmt w:val="bullet"/>
+      <w:lvlText w:val="o"/>
+      <w:lvlJc w:val="left"/>
+      <w:pPr>
+        <w:ind w:left="1440" w:hanging="360"/>
+      </w:pPr>
+      <w:rPr>
+        <w:rFonts w:ascii="Courier New" w:hAnsi="Courier New" w:cs="Courier New" w:hint="default"/>
+      </w:rPr>
+    </w:lvl>
+    <w:lvl w:ilvl="2" w:tplc="FFFFFFFF" w:tentative="1">
+      <w:start w:val="1"/>
+      <w:numFmt w:val="bullet"/>
+      <w:lvlText w:val=""/>
+      <w:lvlJc w:val="left"/>
+      <w:pPr>
+        <w:ind w:left="2160" w:hanging="360"/>
+      </w:pPr>
+      <w:rPr>
+        <w:rFonts w:ascii="Wingdings" w:hAnsi="Wingdings" w:hint="default"/>
+      </w:rPr>
+    </w:lvl>
+    <w:lvl w:ilvl="3" w:tplc="FFFFFFFF" w:tentative="1">
+      <w:start w:val="1"/>
+      <w:numFmt w:val="bullet"/>
+      <w:lvlText w:val=""/>
+      <w:lvlJc w:val="left"/>
+      <w:pPr>
+        <w:ind w:left="2880" w:hanging="360"/>
+      </w:pPr>
+      <w:rPr>
+        <w:rFonts w:ascii="Symbol" w:hAnsi="Symbol" w:hint="default"/>
+      </w:rPr>
+    </w:lvl>
+    <w:lvl w:ilvl="4" w:tplc="FFFFFFFF" w:tentative="1">
+      <w:start w:val="1"/>
+      <w:numFmt w:val="bullet"/>
+      <w:lvlText w:val="o"/>
+      <w:lvlJc w:val="left"/>
+      <w:pPr>
+        <w:ind w:left="3600" w:hanging="360"/>
+      </w:pPr>
+      <w:rPr>
+        <w:rFonts w:ascii="Courier New" w:hAnsi="Courier New" w:cs="Courier New" w:hint="default"/>
+      </w:rPr>
+    </w:lvl>
+    <w:lvl w:ilvl="5" w:tplc="FFFFFFFF" w:tentative="1">
+      <w:start w:val="1"/>
+      <w:numFmt w:val="bullet"/>
+      <w:lvlText w:val=""/>
+      <w:lvlJc w:val="left"/>
+      <w:pPr>
+        <w:ind w:left="4320" w:hanging="360"/>
+      </w:pPr>
+      <w:rPr>
+        <w:rFonts w:ascii="Wingdings" w:hAnsi="Wingdings" w:hint="default"/>
+      </w:rPr>
+    </w:lvl>
+    <w:lvl w:ilvl="6" w:tplc="FFFFFFFF" w:tentative="1">
+      <w:start w:val="1"/>
+      <w:numFmt w:val="bullet"/>
+      <w:lvlText w:val=""/>
+      <w:lvlJc w:val="left"/>
+      <w:pPr>
+        <w:ind w:left="5040" w:hanging="360"/>
+      </w:pPr>
+      <w:rPr>
+        <w:rFonts w:ascii="Symbol" w:hAnsi="Symbol" w:hint="default"/>
+      </w:rPr>
+    </w:lvl>
+    <w:lvl w:ilvl="7" w:tplc="FFFFFFFF" w:tentative="1">
+      <w:start w:val="1"/>
+      <w:numFmt w:val="bullet"/>
+      <w:lvlText w:val="o"/>
+      <w:lvlJc w:val="left"/>
+      <w:pPr>
+        <w:ind w:left="5760" w:hanging="360"/>
+      </w:pPr>
+      <w:rPr>
+        <w:rFonts w:ascii="Courier New" w:hAnsi="Courier New" w:cs="Courier New" w:hint="default"/>
+      </w:rPr>
+    </w:lvl>
+    <w:lvl w:ilvl="8" w:tplc="FFFFFFFF" w:tentative="1">
+      <w:start w:val="1"/>
+      <w:numFmt w:val="bullet"/>
+      <w:lvlText w:val=""/>
+      <w:lvlJc w:val="left"/>
+      <w:pPr>
+        <w:ind w:left="6480" w:hanging="360"/>
+      </w:pPr>
+      <w:rPr>
+        <w:rFonts w:ascii="Wingdings" w:hAnsi="Wingdings" w:hint="default"/>
+      </w:rPr>
+    </w:lvl>
+  </w:abstractNum>
+  <w:abstractNum w:abstractNumId="1" w15:restartNumberingAfterBreak="0">
     <w:nsid w:val="1A1D7D3F"/>
     <w:multiLevelType w:val="hybridMultilevel"/>
     <w:tmpl w:val="0B76EAD4"/>
@@ -1730,7 +1423,7 @@
       </w:rPr>
     </w:lvl>
   </w:abstractNum>
-  <w:abstractNum w:abstractNumId="1" w15:restartNumberingAfterBreak="0">
+  <w:abstractNum w:abstractNumId="2" w15:restartNumberingAfterBreak="0">
     <w:nsid w:val="44B35773"/>
     <w:multiLevelType w:val="hybridMultilevel"/>
     <w:tmpl w:val="CA8E61B0"/>
@@ -1844,9 +1537,12 @@
     </w:lvl>
   </w:abstractNum>
   <w:num w:numId="1" w16cid:durableId="1278217247">
+    <w:abstractNumId w:val="2"/>
+  </w:num>
+  <w:num w:numId="2" w16cid:durableId="954361675">
     <w:abstractNumId w:val="1"/>
   </w:num>
-  <w:num w:numId="2" w16cid:durableId="954361675">
+  <w:num w:numId="3" w16cid:durableId="734740433">
     <w:abstractNumId w:val="0"/>
   </w:num>
 </w:numbering>

</xml_diff>